<commit_message>
added 1 day agenda to the agenda document.
</commit_message>
<xml_diff>
--- a/Agenda/Course agenda.docx
+++ b/Agenda/Course agenda.docx
@@ -16,6 +16,28 @@
       </w:pPr>
       <w:r>
         <w:t>Agenda</w:t>
+      </w:r>
+    </w:p>
+    <w:p>
+      <w:pPr>
+        <w:rPr>
+          <w:b/>
+        </w:rPr>
+      </w:pPr>
+    </w:p>
+    <w:p>
+      <w:pPr>
+        <w:rPr>
+          <w:b/>
+          <w:sz w:val="24"/>
+        </w:rPr>
+      </w:pPr>
+      <w:r>
+        <w:rPr>
+          <w:b/>
+          <w:sz w:val="24"/>
+        </w:rPr>
+        <w:t>Two Day Training (Default)</w:t>
       </w:r>
     </w:p>
     <w:p>
@@ -1115,6 +1137,773 @@
         <w:rPr>
           <w:b/>
           <w:bCs/>
+          <w:sz w:val="24"/>
+        </w:rPr>
+      </w:pPr>
+    </w:p>
+    <w:p>
+      <w:pPr>
+        <w:rPr>
+          <w:b/>
+          <w:bCs/>
+          <w:sz w:val="24"/>
+        </w:rPr>
+      </w:pPr>
+    </w:p>
+    <w:p>
+      <w:pPr>
+        <w:rPr>
+          <w:b/>
+          <w:bCs/>
+          <w:sz w:val="24"/>
+        </w:rPr>
+      </w:pPr>
+    </w:p>
+    <w:p>
+      <w:pPr>
+        <w:rPr>
+          <w:b/>
+          <w:bCs/>
+          <w:sz w:val="24"/>
+        </w:rPr>
+      </w:pPr>
+    </w:p>
+    <w:p>
+      <w:pPr>
+        <w:rPr>
+          <w:b/>
+          <w:bCs/>
+          <w:sz w:val="24"/>
+        </w:rPr>
+      </w:pPr>
+    </w:p>
+    <w:p>
+      <w:pPr>
+        <w:rPr>
+          <w:b/>
+          <w:bCs/>
+          <w:sz w:val="24"/>
+        </w:rPr>
+      </w:pPr>
+    </w:p>
+    <w:p>
+      <w:pPr>
+        <w:rPr>
+          <w:b/>
+          <w:bCs/>
+          <w:sz w:val="24"/>
+        </w:rPr>
+      </w:pPr>
+    </w:p>
+    <w:p>
+      <w:pPr>
+        <w:rPr>
+          <w:b/>
+          <w:bCs/>
+          <w:sz w:val="24"/>
+        </w:rPr>
+      </w:pPr>
+      <w:bookmarkStart w:id="0" w:name="_GoBack"/>
+      <w:bookmarkEnd w:id="0"/>
+    </w:p>
+    <w:p>
+      <w:pPr>
+        <w:rPr>
+          <w:b/>
+          <w:bCs/>
+          <w:sz w:val="24"/>
+        </w:rPr>
+      </w:pPr>
+    </w:p>
+    <w:p>
+      <w:pPr>
+        <w:rPr>
+          <w:b/>
+          <w:bCs/>
+          <w:sz w:val="24"/>
+        </w:rPr>
+      </w:pPr>
+      <w:r>
+        <w:rPr>
+          <w:b/>
+          <w:bCs/>
+          <w:sz w:val="24"/>
+        </w:rPr>
+        <w:lastRenderedPageBreak/>
+        <w:t>One day Training:</w:t>
+      </w:r>
+    </w:p>
+    <w:p>
+      <w:pPr>
+        <w:rPr>
+          <w:b/>
+          <w:bCs/>
+          <w:sz w:val="24"/>
+        </w:rPr>
+      </w:pPr>
+    </w:p>
+    <w:p>
+      <w:pPr>
+        <w:rPr>
+          <w:b/>
+        </w:rPr>
+      </w:pPr>
+      <w:r>
+        <w:rPr>
+          <w:b/>
+        </w:rPr>
+        <w:t>Day 1</w:t>
+      </w:r>
+    </w:p>
+    <w:p/>
+    <w:tbl>
+      <w:tblPr>
+        <w:tblStyle w:val="TableGrid"/>
+        <w:tblW w:w="0" w:type="auto"/>
+        <w:tblLook w:val="04A0" w:firstRow="1" w:lastRow="0" w:firstColumn="1" w:lastColumn="0" w:noHBand="0" w:noVBand="1"/>
+      </w:tblPr>
+      <w:tblGrid>
+        <w:gridCol w:w="1435"/>
+        <w:gridCol w:w="6570"/>
+      </w:tblGrid>
+      <w:tr>
+        <w:trPr>
+          <w:trHeight w:val="277"/>
+        </w:trPr>
+        <w:tc>
+          <w:tcPr>
+            <w:tcW w:w="1435" w:type="dxa"/>
+            <w:shd w:val="clear" w:color="auto" w:fill="FBE4D5" w:themeFill="accent2" w:themeFillTint="33"/>
+          </w:tcPr>
+          <w:p>
+            <w:pPr>
+              <w:rPr>
+                <w:bCs/>
+              </w:rPr>
+            </w:pPr>
+            <w:r>
+              <w:rPr>
+                <w:bCs/>
+              </w:rPr>
+              <w:t>09:00</w:t>
+            </w:r>
+          </w:p>
+        </w:tc>
+        <w:tc>
+          <w:tcPr>
+            <w:tcW w:w="6570" w:type="dxa"/>
+            <w:shd w:val="clear" w:color="auto" w:fill="FBE4D5" w:themeFill="accent2" w:themeFillTint="33"/>
+          </w:tcPr>
+          <w:p>
+            <w:pPr>
+              <w:rPr>
+                <w:bCs/>
+              </w:rPr>
+            </w:pPr>
+            <w:r>
+              <w:rPr>
+                <w:bCs/>
+              </w:rPr>
+              <w:t xml:space="preserve">0. </w:t>
+            </w:r>
+            <w:r>
+              <w:rPr>
+                <w:bCs/>
+              </w:rPr>
+              <w:t>Welcome and Logistics</w:t>
+            </w:r>
+          </w:p>
+        </w:tc>
+      </w:tr>
+      <w:tr>
+        <w:trPr>
+          <w:trHeight w:val="262"/>
+        </w:trPr>
+        <w:tc>
+          <w:tcPr>
+            <w:tcW w:w="1435" w:type="dxa"/>
+          </w:tcPr>
+          <w:p>
+            <w:pPr>
+              <w:rPr>
+                <w:bCs/>
+              </w:rPr>
+            </w:pPr>
+            <w:r>
+              <w:rPr>
+                <w:bCs/>
+              </w:rPr>
+              <w:t>09:15</w:t>
+            </w:r>
+          </w:p>
+        </w:tc>
+        <w:tc>
+          <w:tcPr>
+            <w:tcW w:w="6570" w:type="dxa"/>
+          </w:tcPr>
+          <w:p>
+            <w:pPr>
+              <w:pStyle w:val="ListParagraph"/>
+              <w:numPr>
+                <w:ilvl w:val="0"/>
+                <w:numId w:val="22"/>
+              </w:numPr>
+              <w:rPr>
+                <w:bCs/>
+              </w:rPr>
+            </w:pPr>
+            <w:r>
+              <w:rPr>
+                <w:bCs/>
+              </w:rPr>
+              <w:t>Windows Azure Websites Lab</w:t>
+            </w:r>
+          </w:p>
+        </w:tc>
+      </w:tr>
+      <w:tr>
+        <w:trPr>
+          <w:trHeight w:val="262"/>
+        </w:trPr>
+        <w:tc>
+          <w:tcPr>
+            <w:tcW w:w="1435" w:type="dxa"/>
+          </w:tcPr>
+          <w:p>
+            <w:pPr>
+              <w:rPr>
+                <w:bCs/>
+              </w:rPr>
+            </w:pPr>
+            <w:r>
+              <w:rPr>
+                <w:bCs/>
+              </w:rPr>
+              <w:t>10:00</w:t>
+            </w:r>
+          </w:p>
+        </w:tc>
+        <w:tc>
+          <w:tcPr>
+            <w:tcW w:w="6570" w:type="dxa"/>
+          </w:tcPr>
+          <w:p>
+            <w:pPr>
+              <w:rPr>
+                <w:bCs/>
+              </w:rPr>
+            </w:pPr>
+            <w:r>
+              <w:rPr>
+                <w:bCs/>
+              </w:rPr>
+              <w:t>Break</w:t>
+            </w:r>
+          </w:p>
+        </w:tc>
+      </w:tr>
+      <w:tr>
+        <w:trPr>
+          <w:trHeight w:val="277"/>
+        </w:trPr>
+        <w:tc>
+          <w:tcPr>
+            <w:tcW w:w="1435" w:type="dxa"/>
+          </w:tcPr>
+          <w:p>
+            <w:pPr>
+              <w:rPr>
+                <w:bCs/>
+              </w:rPr>
+            </w:pPr>
+            <w:r>
+              <w:rPr>
+                <w:bCs/>
+              </w:rPr>
+              <w:t>10:15</w:t>
+            </w:r>
+          </w:p>
+        </w:tc>
+        <w:tc>
+          <w:tcPr>
+            <w:tcW w:w="6570" w:type="dxa"/>
+          </w:tcPr>
+          <w:p>
+            <w:pPr>
+              <w:pStyle w:val="ListParagraph"/>
+              <w:numPr>
+                <w:ilvl w:val="0"/>
+                <w:numId w:val="22"/>
+              </w:numPr>
+              <w:rPr>
+                <w:bCs/>
+              </w:rPr>
+            </w:pPr>
+            <w:r>
+              <w:rPr>
+                <w:bCs/>
+              </w:rPr>
+              <w:t>Introduction to Windows Azure</w:t>
+            </w:r>
+          </w:p>
+        </w:tc>
+      </w:tr>
+      <w:tr>
+        <w:trPr>
+          <w:trHeight w:val="277"/>
+        </w:trPr>
+        <w:tc>
+          <w:tcPr>
+            <w:tcW w:w="1435" w:type="dxa"/>
+          </w:tcPr>
+          <w:p>
+            <w:pPr>
+              <w:rPr>
+                <w:bCs/>
+              </w:rPr>
+            </w:pPr>
+            <w:r>
+              <w:rPr>
+                <w:bCs/>
+              </w:rPr>
+              <w:t>10:30</w:t>
+            </w:r>
+          </w:p>
+        </w:tc>
+        <w:tc>
+          <w:tcPr>
+            <w:tcW w:w="6570" w:type="dxa"/>
+          </w:tcPr>
+          <w:p>
+            <w:pPr>
+              <w:pStyle w:val="ListParagraph"/>
+              <w:ind w:left="0"/>
+              <w:rPr>
+                <w:bCs/>
+              </w:rPr>
+            </w:pPr>
+            <w:r>
+              <w:rPr>
+                <w:bCs/>
+              </w:rPr>
+              <w:t xml:space="preserve">       3.a. </w:t>
+            </w:r>
+            <w:r>
+              <w:rPr>
+                <w:bCs/>
+              </w:rPr>
+              <w:t>Windows Azure Virtual Machines Lab</w:t>
+            </w:r>
+          </w:p>
+        </w:tc>
+      </w:tr>
+      <w:tr>
+        <w:trPr>
+          <w:trHeight w:val="277"/>
+        </w:trPr>
+        <w:tc>
+          <w:tcPr>
+            <w:tcW w:w="1435" w:type="dxa"/>
+          </w:tcPr>
+          <w:p>
+            <w:pPr>
+              <w:rPr>
+                <w:bCs/>
+              </w:rPr>
+            </w:pPr>
+            <w:r>
+              <w:rPr>
+                <w:bCs/>
+              </w:rPr>
+              <w:t>11:30</w:t>
+            </w:r>
+          </w:p>
+        </w:tc>
+        <w:tc>
+          <w:tcPr>
+            <w:tcW w:w="6570" w:type="dxa"/>
+          </w:tcPr>
+          <w:p>
+            <w:pPr>
+              <w:pStyle w:val="ListParagraph"/>
+              <w:ind w:left="0"/>
+              <w:rPr>
+                <w:bCs/>
+              </w:rPr>
+            </w:pPr>
+            <w:r>
+              <w:rPr>
+                <w:bCs/>
+              </w:rPr>
+              <w:t xml:space="preserve">       3.b. Virtual Machines Applications Lab</w:t>
+            </w:r>
+          </w:p>
+        </w:tc>
+      </w:tr>
+      <w:tr>
+        <w:trPr>
+          <w:trHeight w:val="262"/>
+        </w:trPr>
+        <w:tc>
+          <w:tcPr>
+            <w:tcW w:w="1435" w:type="dxa"/>
+            <w:shd w:val="clear" w:color="auto" w:fill="DEEAF6" w:themeFill="accent1" w:themeFillTint="33"/>
+          </w:tcPr>
+          <w:p>
+            <w:pPr>
+              <w:rPr>
+                <w:bCs/>
+              </w:rPr>
+            </w:pPr>
+            <w:r>
+              <w:rPr>
+                <w:bCs/>
+              </w:rPr>
+              <w:t>12:00</w:t>
+            </w:r>
+          </w:p>
+        </w:tc>
+        <w:tc>
+          <w:tcPr>
+            <w:tcW w:w="6570" w:type="dxa"/>
+            <w:shd w:val="clear" w:color="auto" w:fill="DEEAF6" w:themeFill="accent1" w:themeFillTint="33"/>
+          </w:tcPr>
+          <w:p>
+            <w:pPr>
+              <w:rPr>
+                <w:bCs/>
+              </w:rPr>
+            </w:pPr>
+            <w:r>
+              <w:rPr>
+                <w:bCs/>
+              </w:rPr>
+              <w:t>Lunch and Group Discussions</w:t>
+            </w:r>
+            <w:r>
+              <w:rPr>
+                <w:bCs/>
+              </w:rPr>
+              <w:t xml:space="preserve">  </w:t>
+            </w:r>
+          </w:p>
+        </w:tc>
+      </w:tr>
+      <w:tr>
+        <w:trPr>
+          <w:trHeight w:val="277"/>
+        </w:trPr>
+        <w:tc>
+          <w:tcPr>
+            <w:tcW w:w="1435" w:type="dxa"/>
+          </w:tcPr>
+          <w:p>
+            <w:pPr>
+              <w:rPr>
+                <w:bCs/>
+              </w:rPr>
+            </w:pPr>
+            <w:r>
+              <w:rPr>
+                <w:bCs/>
+              </w:rPr>
+              <w:t>01:00</w:t>
+            </w:r>
+          </w:p>
+        </w:tc>
+        <w:tc>
+          <w:tcPr>
+            <w:tcW w:w="6570" w:type="dxa"/>
+          </w:tcPr>
+          <w:p>
+            <w:pPr>
+              <w:pStyle w:val="ListParagraph"/>
+              <w:numPr>
+                <w:ilvl w:val="0"/>
+                <w:numId w:val="22"/>
+              </w:numPr>
+              <w:rPr>
+                <w:bCs/>
+              </w:rPr>
+            </w:pPr>
+            <w:r>
+              <w:rPr>
+                <w:bCs/>
+              </w:rPr>
+              <w:t>Windows Azure Storage Lab</w:t>
+            </w:r>
+          </w:p>
+        </w:tc>
+      </w:tr>
+      <w:tr>
+        <w:trPr>
+          <w:trHeight w:val="262"/>
+        </w:trPr>
+        <w:tc>
+          <w:tcPr>
+            <w:tcW w:w="1435" w:type="dxa"/>
+          </w:tcPr>
+          <w:p>
+            <w:pPr>
+              <w:rPr>
+                <w:bCs/>
+              </w:rPr>
+            </w:pPr>
+            <w:r>
+              <w:rPr>
+                <w:bCs/>
+              </w:rPr>
+              <w:t>02:30</w:t>
+            </w:r>
+          </w:p>
+        </w:tc>
+        <w:tc>
+          <w:tcPr>
+            <w:tcW w:w="6570" w:type="dxa"/>
+          </w:tcPr>
+          <w:p>
+            <w:pPr>
+              <w:rPr>
+                <w:bCs/>
+              </w:rPr>
+            </w:pPr>
+            <w:r>
+              <w:rPr>
+                <w:bCs/>
+              </w:rPr>
+              <w:t>Break</w:t>
+            </w:r>
+          </w:p>
+        </w:tc>
+      </w:tr>
+      <w:tr>
+        <w:trPr>
+          <w:trHeight w:val="262"/>
+        </w:trPr>
+        <w:tc>
+          <w:tcPr>
+            <w:tcW w:w="1435" w:type="dxa"/>
+          </w:tcPr>
+          <w:p>
+            <w:pPr>
+              <w:rPr>
+                <w:bCs/>
+              </w:rPr>
+            </w:pPr>
+            <w:r>
+              <w:rPr>
+                <w:bCs/>
+              </w:rPr>
+              <w:t>0</w:t>
+            </w:r>
+            <w:r>
+              <w:rPr>
+                <w:bCs/>
+              </w:rPr>
+              <w:t>2:45</w:t>
+            </w:r>
+          </w:p>
+        </w:tc>
+        <w:tc>
+          <w:tcPr>
+            <w:tcW w:w="6570" w:type="dxa"/>
+          </w:tcPr>
+          <w:p>
+            <w:pPr>
+              <w:pStyle w:val="ListParagraph"/>
+              <w:numPr>
+                <w:ilvl w:val="0"/>
+                <w:numId w:val="22"/>
+              </w:numPr>
+              <w:rPr>
+                <w:bCs/>
+              </w:rPr>
+            </w:pPr>
+            <w:r>
+              <w:t xml:space="preserve">Understanding and Consuming Cloud services </w:t>
+            </w:r>
+          </w:p>
+        </w:tc>
+      </w:tr>
+      <w:tr>
+        <w:trPr>
+          <w:trHeight w:val="262"/>
+        </w:trPr>
+        <w:tc>
+          <w:tcPr>
+            <w:tcW w:w="1435" w:type="dxa"/>
+          </w:tcPr>
+          <w:p>
+            <w:pPr>
+              <w:rPr>
+                <w:bCs/>
+              </w:rPr>
+            </w:pPr>
+            <w:r>
+              <w:rPr>
+                <w:bCs/>
+              </w:rPr>
+              <w:t>03:45</w:t>
+            </w:r>
+          </w:p>
+        </w:tc>
+        <w:tc>
+          <w:tcPr>
+            <w:tcW w:w="6570" w:type="dxa"/>
+          </w:tcPr>
+          <w:p>
+            <w:pPr>
+              <w:pStyle w:val="ListParagraph"/>
+              <w:numPr>
+                <w:ilvl w:val="0"/>
+                <w:numId w:val="22"/>
+              </w:numPr>
+            </w:pPr>
+            <w:r>
+              <w:t>Excel and Data Visualization</w:t>
+            </w:r>
+          </w:p>
+        </w:tc>
+      </w:tr>
+      <w:tr>
+        <w:trPr>
+          <w:trHeight w:val="262"/>
+        </w:trPr>
+        <w:tc>
+          <w:tcPr>
+            <w:tcW w:w="1435" w:type="dxa"/>
+          </w:tcPr>
+          <w:p>
+            <w:pPr>
+              <w:rPr>
+                <w:bCs/>
+              </w:rPr>
+            </w:pPr>
+            <w:r>
+              <w:rPr>
+                <w:bCs/>
+              </w:rPr>
+              <w:t>04:30</w:t>
+            </w:r>
+          </w:p>
+        </w:tc>
+        <w:tc>
+          <w:tcPr>
+            <w:tcW w:w="6570" w:type="dxa"/>
+          </w:tcPr>
+          <w:p>
+            <w:pPr>
+              <w:pStyle w:val="ListParagraph"/>
+              <w:numPr>
+                <w:ilvl w:val="0"/>
+                <w:numId w:val="22"/>
+              </w:numPr>
+            </w:pPr>
+            <w:r>
+              <w:t xml:space="preserve">Big Data analytics using Hadoop and SQL and no-SQL </w:t>
+            </w:r>
+          </w:p>
+        </w:tc>
+      </w:tr>
+      <w:tr>
+        <w:trPr>
+          <w:trHeight w:val="277"/>
+        </w:trPr>
+        <w:tc>
+          <w:tcPr>
+            <w:tcW w:w="1435" w:type="dxa"/>
+            <w:shd w:val="clear" w:color="auto" w:fill="FBE4D5" w:themeFill="accent2" w:themeFillTint="33"/>
+          </w:tcPr>
+          <w:p>
+            <w:pPr>
+              <w:rPr>
+                <w:bCs/>
+              </w:rPr>
+            </w:pPr>
+            <w:r>
+              <w:rPr>
+                <w:bCs/>
+              </w:rPr>
+              <w:t>05:00</w:t>
+            </w:r>
+          </w:p>
+        </w:tc>
+        <w:tc>
+          <w:tcPr>
+            <w:tcW w:w="6570" w:type="dxa"/>
+            <w:shd w:val="clear" w:color="auto" w:fill="FBE4D5" w:themeFill="accent2" w:themeFillTint="33"/>
+          </w:tcPr>
+          <w:p>
+            <w:pPr>
+              <w:rPr>
+                <w:bCs/>
+              </w:rPr>
+            </w:pPr>
+            <w:r>
+              <w:rPr>
+                <w:bCs/>
+              </w:rPr>
+              <w:t>Discussion</w:t>
+            </w:r>
+          </w:p>
+        </w:tc>
+      </w:tr>
+      <w:tr>
+        <w:trPr>
+          <w:trHeight w:val="262"/>
+        </w:trPr>
+        <w:tc>
+          <w:tcPr>
+            <w:tcW w:w="1435" w:type="dxa"/>
+          </w:tcPr>
+          <w:p>
+            <w:pPr>
+              <w:rPr>
+                <w:bCs/>
+              </w:rPr>
+            </w:pPr>
+            <w:r>
+              <w:rPr>
+                <w:bCs/>
+              </w:rPr>
+              <w:t>05:15</w:t>
+            </w:r>
+          </w:p>
+        </w:tc>
+        <w:tc>
+          <w:tcPr>
+            <w:tcW w:w="6570" w:type="dxa"/>
+          </w:tcPr>
+          <w:p>
+            <w:pPr>
+              <w:rPr>
+                <w:bCs/>
+              </w:rPr>
+            </w:pPr>
+            <w:r>
+              <w:rPr>
+                <w:bCs/>
+              </w:rPr>
+              <w:t>Day 1 Concludes</w:t>
+            </w:r>
+          </w:p>
+        </w:tc>
+      </w:tr>
+    </w:tbl>
+    <w:p>
+      <w:pPr>
+        <w:rPr>
+          <w:b/>
+          <w:bCs/>
+        </w:rPr>
+      </w:pPr>
+    </w:p>
+    <w:p>
+      <w:pPr>
+        <w:rPr>
+          <w:b/>
+          <w:bCs/>
+          <w:sz w:val="24"/>
         </w:rPr>
       </w:pPr>
     </w:p>
@@ -4421,8 +5210,6 @@
     <w:pPr>
       <w:pStyle w:val="Header"/>
     </w:pPr>
-    <w:bookmarkStart w:id="0" w:name="_GoBack"/>
-    <w:bookmarkEnd w:id="0"/>
   </w:p>
 </w:hdr>
 </file>
@@ -4542,6 +5329,95 @@
     </w:lvl>
   </w:abstractNum>
   <w:abstractNum w:abstractNumId="1">
+    <w:nsid w:val="191D3200"/>
+    <w:multiLevelType w:val="hybridMultilevel"/>
+    <w:tmpl w:val="40208D84"/>
+    <w:lvl w:ilvl="0" w:tplc="0409000F">
+      <w:start w:val="1"/>
+      <w:numFmt w:val="decimal"/>
+      <w:lvlText w:val="%1."/>
+      <w:lvlJc w:val="left"/>
+      <w:pPr>
+        <w:ind w:left="720" w:hanging="360"/>
+      </w:pPr>
+      <w:rPr>
+        <w:rFonts w:hint="default"/>
+      </w:rPr>
+    </w:lvl>
+    <w:lvl w:ilvl="1" w:tplc="04090019" w:tentative="1">
+      <w:start w:val="1"/>
+      <w:numFmt w:val="lowerLetter"/>
+      <w:lvlText w:val="%2."/>
+      <w:lvlJc w:val="left"/>
+      <w:pPr>
+        <w:ind w:left="1440" w:hanging="360"/>
+      </w:pPr>
+    </w:lvl>
+    <w:lvl w:ilvl="2" w:tplc="0409001B" w:tentative="1">
+      <w:start w:val="1"/>
+      <w:numFmt w:val="lowerRoman"/>
+      <w:lvlText w:val="%3."/>
+      <w:lvlJc w:val="right"/>
+      <w:pPr>
+        <w:ind w:left="2160" w:hanging="180"/>
+      </w:pPr>
+    </w:lvl>
+    <w:lvl w:ilvl="3" w:tplc="0409000F" w:tentative="1">
+      <w:start w:val="1"/>
+      <w:numFmt w:val="decimal"/>
+      <w:lvlText w:val="%4."/>
+      <w:lvlJc w:val="left"/>
+      <w:pPr>
+        <w:ind w:left="2880" w:hanging="360"/>
+      </w:pPr>
+    </w:lvl>
+    <w:lvl w:ilvl="4" w:tplc="04090019" w:tentative="1">
+      <w:start w:val="1"/>
+      <w:numFmt w:val="lowerLetter"/>
+      <w:lvlText w:val="%5."/>
+      <w:lvlJc w:val="left"/>
+      <w:pPr>
+        <w:ind w:left="3600" w:hanging="360"/>
+      </w:pPr>
+    </w:lvl>
+    <w:lvl w:ilvl="5" w:tplc="0409001B" w:tentative="1">
+      <w:start w:val="1"/>
+      <w:numFmt w:val="lowerRoman"/>
+      <w:lvlText w:val="%6."/>
+      <w:lvlJc w:val="right"/>
+      <w:pPr>
+        <w:ind w:left="4320" w:hanging="180"/>
+      </w:pPr>
+    </w:lvl>
+    <w:lvl w:ilvl="6" w:tplc="0409000F" w:tentative="1">
+      <w:start w:val="1"/>
+      <w:numFmt w:val="decimal"/>
+      <w:lvlText w:val="%7."/>
+      <w:lvlJc w:val="left"/>
+      <w:pPr>
+        <w:ind w:left="5040" w:hanging="360"/>
+      </w:pPr>
+    </w:lvl>
+    <w:lvl w:ilvl="7" w:tplc="04090019" w:tentative="1">
+      <w:start w:val="1"/>
+      <w:numFmt w:val="lowerLetter"/>
+      <w:lvlText w:val="%8."/>
+      <w:lvlJc w:val="left"/>
+      <w:pPr>
+        <w:ind w:left="5760" w:hanging="360"/>
+      </w:pPr>
+    </w:lvl>
+    <w:lvl w:ilvl="8" w:tplc="0409001B" w:tentative="1">
+      <w:start w:val="1"/>
+      <w:numFmt w:val="lowerRoman"/>
+      <w:lvlText w:val="%9."/>
+      <w:lvlJc w:val="right"/>
+      <w:pPr>
+        <w:ind w:left="6480" w:hanging="180"/>
+      </w:pPr>
+    </w:lvl>
+  </w:abstractNum>
+  <w:abstractNum w:abstractNumId="2">
     <w:nsid w:val="19AB5A59"/>
     <w:multiLevelType w:val="hybridMultilevel"/>
     <w:tmpl w:val="7EACFD10"/>
@@ -4654,7 +5530,7 @@
       </w:rPr>
     </w:lvl>
   </w:abstractNum>
-  <w:abstractNum w:abstractNumId="2">
+  <w:abstractNum w:abstractNumId="3">
     <w:nsid w:val="1AAF5EF7"/>
     <w:multiLevelType w:val="hybridMultilevel"/>
     <w:tmpl w:val="B3289A38"/>
@@ -4742,7 +5618,7 @@
       </w:pPr>
     </w:lvl>
   </w:abstractNum>
-  <w:abstractNum w:abstractNumId="3">
+  <w:abstractNum w:abstractNumId="4">
     <w:nsid w:val="1EE74920"/>
     <w:multiLevelType w:val="hybridMultilevel"/>
     <w:tmpl w:val="21DA177C"/>
@@ -4882,7 +5758,7 @@
       </w:rPr>
     </w:lvl>
   </w:abstractNum>
-  <w:abstractNum w:abstractNumId="4">
+  <w:abstractNum w:abstractNumId="5">
     <w:nsid w:val="22C75AE8"/>
     <w:multiLevelType w:val="hybridMultilevel"/>
     <w:tmpl w:val="6E008CA6"/>
@@ -4996,7 +5872,7 @@
       </w:rPr>
     </w:lvl>
   </w:abstractNum>
-  <w:abstractNum w:abstractNumId="5">
+  <w:abstractNum w:abstractNumId="6">
     <w:nsid w:val="26F419A7"/>
     <w:multiLevelType w:val="hybridMultilevel"/>
     <w:tmpl w:val="9DE84AA2"/>
@@ -5109,7 +5985,7 @@
       </w:rPr>
     </w:lvl>
   </w:abstractNum>
-  <w:abstractNum w:abstractNumId="6">
+  <w:abstractNum w:abstractNumId="7">
     <w:nsid w:val="271643B2"/>
     <w:multiLevelType w:val="hybridMultilevel"/>
     <w:tmpl w:val="AE8EE8BC"/>
@@ -5199,7 +6075,7 @@
       </w:pPr>
     </w:lvl>
   </w:abstractNum>
-  <w:abstractNum w:abstractNumId="7">
+  <w:abstractNum w:abstractNumId="8">
     <w:nsid w:val="27175E68"/>
     <w:multiLevelType w:val="hybridMultilevel"/>
     <w:tmpl w:val="0DA619E8"/>
@@ -5288,7 +6164,7 @@
       </w:pPr>
     </w:lvl>
   </w:abstractNum>
-  <w:abstractNum w:abstractNumId="8">
+  <w:abstractNum w:abstractNumId="9">
     <w:nsid w:val="2C1F561D"/>
     <w:multiLevelType w:val="hybridMultilevel"/>
     <w:tmpl w:val="E416A3F4"/>
@@ -5374,7 +6250,7 @@
       </w:pPr>
     </w:lvl>
   </w:abstractNum>
-  <w:abstractNum w:abstractNumId="9">
+  <w:abstractNum w:abstractNumId="10">
     <w:nsid w:val="2D6A6C96"/>
     <w:multiLevelType w:val="hybridMultilevel"/>
     <w:tmpl w:val="F4668E40"/>
@@ -5466,7 +6342,7 @@
       </w:pPr>
     </w:lvl>
   </w:abstractNum>
-  <w:abstractNum w:abstractNumId="10">
+  <w:abstractNum w:abstractNumId="11">
     <w:nsid w:val="2DD759E3"/>
     <w:multiLevelType w:val="hybridMultilevel"/>
     <w:tmpl w:val="21E6CA14"/>
@@ -5579,7 +6455,7 @@
       </w:rPr>
     </w:lvl>
   </w:abstractNum>
-  <w:abstractNum w:abstractNumId="11">
+  <w:abstractNum w:abstractNumId="12">
     <w:nsid w:val="2F516774"/>
     <w:multiLevelType w:val="hybridMultilevel"/>
     <w:tmpl w:val="2DCE7C40"/>
@@ -5693,7 +6569,7 @@
       </w:rPr>
     </w:lvl>
   </w:abstractNum>
-  <w:abstractNum w:abstractNumId="12">
+  <w:abstractNum w:abstractNumId="13">
     <w:nsid w:val="3B7539E4"/>
     <w:multiLevelType w:val="hybridMultilevel"/>
     <w:tmpl w:val="52420B24"/>
@@ -5806,7 +6682,7 @@
       </w:rPr>
     </w:lvl>
   </w:abstractNum>
-  <w:abstractNum w:abstractNumId="13">
+  <w:abstractNum w:abstractNumId="14">
     <w:nsid w:val="5B552821"/>
     <w:multiLevelType w:val="hybridMultilevel"/>
     <w:tmpl w:val="518E41E8"/>
@@ -5895,7 +6771,7 @@
       </w:pPr>
     </w:lvl>
   </w:abstractNum>
-  <w:abstractNum w:abstractNumId="14">
+  <w:abstractNum w:abstractNumId="15">
     <w:nsid w:val="6BC826D4"/>
     <w:multiLevelType w:val="hybridMultilevel"/>
     <w:tmpl w:val="AA8AEF9A"/>
@@ -5984,7 +6860,7 @@
       </w:pPr>
     </w:lvl>
   </w:abstractNum>
-  <w:abstractNum w:abstractNumId="15">
+  <w:abstractNum w:abstractNumId="16">
     <w:nsid w:val="6EC95798"/>
     <w:multiLevelType w:val="hybridMultilevel"/>
     <w:tmpl w:val="4774BA76"/>
@@ -6073,7 +6949,7 @@
       </w:pPr>
     </w:lvl>
   </w:abstractNum>
-  <w:abstractNum w:abstractNumId="16">
+  <w:abstractNum w:abstractNumId="17">
     <w:nsid w:val="72BC5A9A"/>
     <w:multiLevelType w:val="hybridMultilevel"/>
     <w:tmpl w:val="032ADE34"/>
@@ -6186,7 +7062,7 @@
       </w:rPr>
     </w:lvl>
   </w:abstractNum>
-  <w:abstractNum w:abstractNumId="17">
+  <w:abstractNum w:abstractNumId="18">
     <w:nsid w:val="787B6B19"/>
     <w:multiLevelType w:val="hybridMultilevel"/>
     <w:tmpl w:val="C3CE29D8"/>
@@ -6276,7 +7152,7 @@
       </w:pPr>
     </w:lvl>
   </w:abstractNum>
-  <w:abstractNum w:abstractNumId="18">
+  <w:abstractNum w:abstractNumId="19">
     <w:nsid w:val="7C5768C0"/>
     <w:multiLevelType w:val="hybridMultilevel"/>
     <w:tmpl w:val="BCD6130A"/>
@@ -6365,7 +7241,7 @@
       </w:pPr>
     </w:lvl>
   </w:abstractNum>
-  <w:abstractNum w:abstractNumId="19">
+  <w:abstractNum w:abstractNumId="20">
     <w:nsid w:val="7F036A31"/>
     <w:multiLevelType w:val="hybridMultilevel"/>
     <w:tmpl w:val="39BAF306"/>
@@ -6456,67 +7332,70 @@
     </w:lvl>
   </w:abstractNum>
   <w:num w:numId="1">
-    <w:abstractNumId w:val="1"/>
+    <w:abstractNumId w:val="2"/>
   </w:num>
   <w:num w:numId="2">
-    <w:abstractNumId w:val="2"/>
+    <w:abstractNumId w:val="3"/>
   </w:num>
   <w:num w:numId="3">
-    <w:abstractNumId w:val="8"/>
+    <w:abstractNumId w:val="9"/>
   </w:num>
   <w:num w:numId="4">
     <w:abstractNumId w:val="0"/>
   </w:num>
   <w:num w:numId="5">
-    <w:abstractNumId w:val="2"/>
+    <w:abstractNumId w:val="3"/>
   </w:num>
   <w:num w:numId="6">
+    <w:abstractNumId w:val="8"/>
+  </w:num>
+  <w:num w:numId="7">
+    <w:abstractNumId w:val="10"/>
+  </w:num>
+  <w:num w:numId="8">
+    <w:abstractNumId w:val="6"/>
+  </w:num>
+  <w:num w:numId="9">
+    <w:abstractNumId w:val="4"/>
+  </w:num>
+  <w:num w:numId="10">
+    <w:abstractNumId w:val="15"/>
+  </w:num>
+  <w:num w:numId="11">
+    <w:abstractNumId w:val="19"/>
+  </w:num>
+  <w:num w:numId="12">
+    <w:abstractNumId w:val="18"/>
+  </w:num>
+  <w:num w:numId="13">
+    <w:abstractNumId w:val="12"/>
+  </w:num>
+  <w:num w:numId="14">
+    <w:abstractNumId w:val="5"/>
+  </w:num>
+  <w:num w:numId="15">
+    <w:abstractNumId w:val="20"/>
+  </w:num>
+  <w:num w:numId="16">
     <w:abstractNumId w:val="7"/>
   </w:num>
-  <w:num w:numId="7">
-    <w:abstractNumId w:val="9"/>
+  <w:num w:numId="17">
+    <w:abstractNumId w:val="16"/>
   </w:num>
-  <w:num w:numId="8">
-    <w:abstractNumId w:val="5"/>
+  <w:num w:numId="18">
+    <w:abstractNumId w:val="13"/>
   </w:num>
-  <w:num w:numId="9">
-    <w:abstractNumId w:val="3"/>
+  <w:num w:numId="19">
+    <w:abstractNumId w:val="17"/>
   </w:num>
-  <w:num w:numId="10">
+  <w:num w:numId="20">
+    <w:abstractNumId w:val="11"/>
+  </w:num>
+  <w:num w:numId="21">
     <w:abstractNumId w:val="14"/>
   </w:num>
-  <w:num w:numId="11">
-    <w:abstractNumId w:val="18"/>
-  </w:num>
-  <w:num w:numId="12">
-    <w:abstractNumId w:val="17"/>
-  </w:num>
-  <w:num w:numId="13">
-    <w:abstractNumId w:val="11"/>
-  </w:num>
-  <w:num w:numId="14">
-    <w:abstractNumId w:val="4"/>
-  </w:num>
-  <w:num w:numId="15">
-    <w:abstractNumId w:val="19"/>
-  </w:num>
-  <w:num w:numId="16">
-    <w:abstractNumId w:val="6"/>
-  </w:num>
-  <w:num w:numId="17">
-    <w:abstractNumId w:val="15"/>
-  </w:num>
-  <w:num w:numId="18">
-    <w:abstractNumId w:val="12"/>
-  </w:num>
-  <w:num w:numId="19">
-    <w:abstractNumId w:val="16"/>
-  </w:num>
-  <w:num w:numId="20">
-    <w:abstractNumId w:val="10"/>
-  </w:num>
-  <w:num w:numId="21">
-    <w:abstractNumId w:val="13"/>
+  <w:num w:numId="22">
+    <w:abstractNumId w:val="1"/>
   </w:num>
 </w:numbering>
 </file>
@@ -7411,7 +8290,7 @@
 </file>
 
 <file path=customXml/itemProps1.xml><?xml version="1.0" encoding="utf-8"?>
-<ds:datastoreItem xmlns:ds="http://schemas.openxmlformats.org/officeDocument/2006/customXml" ds:itemID="{6724DB3C-A4C1-4C4E-B256-5822194CEF3F}">
+<ds:datastoreItem xmlns:ds="http://schemas.openxmlformats.org/officeDocument/2006/customXml" ds:itemID="{8A5D5668-15EE-478B-9ADD-1DD0202B5BE7}">
   <ds:schemaRefs>
     <ds:schemaRef ds:uri="http://schemas.openxmlformats.org/officeDocument/2006/bibliography"/>
   </ds:schemaRefs>

</xml_diff>

<commit_message>
updates to R lab and other minor updates
</commit_message>
<xml_diff>
--- a/Agenda/Course agenda.docx
+++ b/Agenda/Course agenda.docx
@@ -6,8 +6,16 @@
       <w:pPr>
         <w:pStyle w:val="Heading1"/>
       </w:pPr>
-      <w:r>
-        <w:t>Microsoft Research – Windows Azure for Research Training</w:t>
+      <w:bookmarkStart w:id="0" w:name="_GoBack"/>
+      <w:bookmarkEnd w:id="0"/>
+      <w:r>
+        <w:t xml:space="preserve">Microsoft Research – </w:t>
+      </w:r>
+      <w:r>
+        <w:t>Microsoft Azure</w:t>
+      </w:r>
+      <w:r>
+        <w:t xml:space="preserve"> for Research Training</w:t>
       </w:r>
     </w:p>
     <w:p>
@@ -162,7 +170,13 @@
               <w:rPr>
                 <w:bCs/>
               </w:rPr>
-              <w:t>Introduction to Windows Azure</w:t>
+              <w:t xml:space="preserve">Introduction to </w:t>
+            </w:r>
+            <w:r>
+              <w:rPr>
+                <w:bCs/>
+              </w:rPr>
+              <w:t>Microsoft Azure</w:t>
             </w:r>
             <w:r>
               <w:rPr>
@@ -221,7 +235,13 @@
               <w:rPr>
                 <w:bCs/>
               </w:rPr>
-              <w:t>Windows Azure Websites Lab</w:t>
+              <w:t>Microsoft Azure</w:t>
+            </w:r>
+            <w:r>
+              <w:rPr>
+                <w:bCs/>
+              </w:rPr>
+              <w:t xml:space="preserve"> Websites Lab</w:t>
             </w:r>
           </w:p>
         </w:tc>
@@ -268,7 +288,13 @@
               <w:rPr>
                 <w:bCs/>
               </w:rPr>
-              <w:t>Windows Azure Virtual Machine Lab</w:t>
+              <w:t>Microsoft Azure</w:t>
+            </w:r>
+            <w:r>
+              <w:rPr>
+                <w:bCs/>
+              </w:rPr>
+              <w:t xml:space="preserve"> Virtual Machine Lab</w:t>
             </w:r>
           </w:p>
         </w:tc>
@@ -417,7 +443,13 @@
               <w:rPr>
                 <w:bCs/>
               </w:rPr>
-              <w:t>Windows Azure Storage</w:t>
+              <w:t>Microsoft Azure</w:t>
+            </w:r>
+            <w:r>
+              <w:rPr>
+                <w:bCs/>
+              </w:rPr>
+              <w:t xml:space="preserve"> Storage</w:t>
             </w:r>
             <w:r>
               <w:rPr>
@@ -1203,8 +1235,6 @@
           <w:sz w:val="24"/>
         </w:rPr>
       </w:pPr>
-      <w:bookmarkStart w:id="0" w:name="_GoBack"/>
-      <w:bookmarkEnd w:id="0"/>
     </w:p>
     <w:p>
       <w:pPr>
@@ -1356,7 +1386,13 @@
               <w:rPr>
                 <w:bCs/>
               </w:rPr>
-              <w:t>Windows Azure Websites Lab</w:t>
+              <w:t>Microsoft Azure</w:t>
+            </w:r>
+            <w:r>
+              <w:rPr>
+                <w:bCs/>
+              </w:rPr>
+              <w:t xml:space="preserve"> Websites Lab</w:t>
             </w:r>
           </w:p>
         </w:tc>
@@ -1443,7 +1479,13 @@
               <w:rPr>
                 <w:bCs/>
               </w:rPr>
-              <w:t>Introduction to Windows Azure</w:t>
+              <w:t xml:space="preserve">Introduction to </w:t>
+            </w:r>
+            <w:r>
+              <w:rPr>
+                <w:bCs/>
+              </w:rPr>
+              <w:t>Microsoft Azure</w:t>
             </w:r>
           </w:p>
         </w:tc>
@@ -1492,7 +1534,13 @@
               <w:rPr>
                 <w:bCs/>
               </w:rPr>
-              <w:t>Windows Azure Virtual Machines Lab</w:t>
+              <w:t>Microsoft Azure</w:t>
+            </w:r>
+            <w:r>
+              <w:rPr>
+                <w:bCs/>
+              </w:rPr>
+              <w:t xml:space="preserve"> Virtual Machines Lab</w:t>
             </w:r>
           </w:p>
         </w:tc>
@@ -1630,7 +1678,13 @@
               <w:rPr>
                 <w:bCs/>
               </w:rPr>
-              <w:t>Windows Azure Storage Lab</w:t>
+              <w:t>Microsoft Azure</w:t>
+            </w:r>
+            <w:r>
+              <w:rPr>
+                <w:bCs/>
+              </w:rPr>
+              <w:t xml:space="preserve"> Storage Lab</w:t>
             </w:r>
           </w:p>
         </w:tc>
@@ -2067,7 +2121,13 @@
         <w:rPr>
           <w:bCs/>
         </w:rPr>
-        <w:t>Windows Azure Overview</w:t>
+        <w:t>Microsoft Azure</w:t>
+      </w:r>
+      <w:r>
+        <w:rPr>
+          <w:bCs/>
+        </w:rPr>
+        <w:t xml:space="preserve"> Overview</w:t>
       </w:r>
     </w:p>
     <w:p>
@@ -2086,7 +2146,13 @@
         <w:rPr>
           <w:bCs/>
         </w:rPr>
-        <w:t xml:space="preserve">Windows Azure Websites </w:t>
+        <w:t>Microsoft Azure</w:t>
+      </w:r>
+      <w:r>
+        <w:rPr>
+          <w:bCs/>
+        </w:rPr>
+        <w:t xml:space="preserve"> Websites </w:t>
       </w:r>
     </w:p>
     <w:p>
@@ -2105,7 +2171,13 @@
         <w:rPr>
           <w:bCs/>
         </w:rPr>
-        <w:t xml:space="preserve">Windows Azure VMs </w:t>
+        <w:t>Microsoft Azure</w:t>
+      </w:r>
+      <w:r>
+        <w:rPr>
+          <w:bCs/>
+        </w:rPr>
+        <w:t xml:space="preserve"> VMs </w:t>
       </w:r>
     </w:p>
     <w:p>
@@ -2124,7 +2196,13 @@
         <w:rPr>
           <w:bCs/>
         </w:rPr>
-        <w:t xml:space="preserve">Windows Azure Storage </w:t>
+        <w:t>Microsoft Azure</w:t>
+      </w:r>
+      <w:r>
+        <w:rPr>
+          <w:bCs/>
+        </w:rPr>
+        <w:t xml:space="preserve"> Storage </w:t>
       </w:r>
     </w:p>
     <w:p>
@@ -2143,7 +2221,13 @@
         <w:rPr>
           <w:bCs/>
         </w:rPr>
-        <w:t xml:space="preserve">Windows Azure Cloud Services </w:t>
+        <w:t>Microsoft Azure</w:t>
+      </w:r>
+      <w:r>
+        <w:rPr>
+          <w:bCs/>
+        </w:rPr>
+        <w:t xml:space="preserve"> Cloud Services </w:t>
       </w:r>
     </w:p>
     <w:p>
@@ -2293,7 +2377,19 @@
         <w:rPr>
           <w:color w:val="000000"/>
         </w:rPr>
-        <w:t xml:space="preserve"> Introduction to Windows Azure:  [60 min] No more than </w:t>
+        <w:t xml:space="preserve"> Introduction to </w:t>
+      </w:r>
+      <w:r>
+        <w:rPr>
+          <w:color w:val="000000"/>
+        </w:rPr>
+        <w:t>Microsoft Azure</w:t>
+      </w:r>
+      <w:r>
+        <w:rPr>
+          <w:color w:val="000000"/>
+        </w:rPr>
+        <w:t xml:space="preserve">:  [60 min] No more than </w:t>
       </w:r>
       <w:r>
         <w:rPr>
@@ -2403,7 +2499,13 @@
         <w:rPr>
           <w:color w:val="767171" w:themeColor="background2" w:themeShade="80"/>
         </w:rPr>
-        <w:t>Windows Azure basics</w:t>
+        <w:t>Microsoft Azure</w:t>
+      </w:r>
+      <w:r>
+        <w:rPr>
+          <w:color w:val="767171" w:themeColor="background2" w:themeShade="80"/>
+        </w:rPr>
+        <w:t xml:space="preserve"> basics</w:t>
       </w:r>
     </w:p>
     <w:p>
@@ -2576,7 +2678,19 @@
         <w:rPr>
           <w:color w:val="000000"/>
         </w:rPr>
-        <w:t>0 Windows Azure Website intro.</w:t>
+        <w:t xml:space="preserve">0 </w:t>
+      </w:r>
+      <w:r>
+        <w:rPr>
+          <w:color w:val="000000"/>
+        </w:rPr>
+        <w:t>Microsoft Azure</w:t>
+      </w:r>
+      <w:r>
+        <w:rPr>
+          <w:color w:val="000000"/>
+        </w:rPr>
+        <w:t xml:space="preserve"> Website intro.</w:t>
       </w:r>
     </w:p>
     <w:p>
@@ -2625,7 +2739,19 @@
         <w:rPr>
           <w:color w:val="767171" w:themeColor="background2" w:themeShade="80"/>
         </w:rPr>
-        <w:t xml:space="preserve"> using Windows Azure </w:t>
+        <w:t xml:space="preserve"> using </w:t>
+      </w:r>
+      <w:r>
+        <w:rPr>
+          <w:color w:val="767171" w:themeColor="background2" w:themeShade="80"/>
+        </w:rPr>
+        <w:t>Microsoft Azure</w:t>
+      </w:r>
+      <w:r>
+        <w:rPr>
+          <w:color w:val="767171" w:themeColor="background2" w:themeShade="80"/>
+        </w:rPr>
+        <w:t xml:space="preserve"> </w:t>
       </w:r>
     </w:p>
     <w:p>
@@ -2684,7 +2810,19 @@
         <w:rPr>
           <w:color w:val="000000"/>
         </w:rPr>
-        <w:t>11:30 Windows Azure Virtual Machine</w:t>
+        <w:t xml:space="preserve">11:30 </w:t>
+      </w:r>
+      <w:r>
+        <w:rPr>
+          <w:color w:val="000000"/>
+        </w:rPr>
+        <w:t>Microsoft Azure</w:t>
+      </w:r>
+      <w:r>
+        <w:rPr>
+          <w:color w:val="000000"/>
+        </w:rPr>
+        <w:t xml:space="preserve"> Virtual Machine</w:t>
       </w:r>
     </w:p>
     <w:p>
@@ -2704,7 +2842,19 @@
         <w:rPr>
           <w:color w:val="767171" w:themeColor="background2" w:themeShade="80"/>
         </w:rPr>
-        <w:t xml:space="preserve">How to create virtual machines using Windows Azure </w:t>
+        <w:t xml:space="preserve">How to create virtual machines using </w:t>
+      </w:r>
+      <w:r>
+        <w:rPr>
+          <w:color w:val="767171" w:themeColor="background2" w:themeShade="80"/>
+        </w:rPr>
+        <w:t>Microsoft Azure</w:t>
+      </w:r>
+      <w:r>
+        <w:rPr>
+          <w:color w:val="767171" w:themeColor="background2" w:themeShade="80"/>
+        </w:rPr>
+        <w:t xml:space="preserve"> </w:t>
       </w:r>
     </w:p>
     <w:p>
@@ -3011,7 +3161,13 @@
         <w:rPr>
           <w:color w:val="767171" w:themeColor="background2" w:themeShade="80"/>
         </w:rPr>
-        <w:t xml:space="preserve"> in Windows Azure</w:t>
+        <w:t xml:space="preserve"> in </w:t>
+      </w:r>
+      <w:r>
+        <w:rPr>
+          <w:color w:val="767171" w:themeColor="background2" w:themeShade="80"/>
+        </w:rPr>
+        <w:t>Microsoft Azure</w:t>
       </w:r>
       <w:r>
         <w:rPr>
@@ -3035,7 +3191,19 @@
         <w:rPr>
           <w:color w:val="767171" w:themeColor="background2" w:themeShade="80"/>
         </w:rPr>
-        <w:t>More advanced and realistic examples of using Windows Azure for research purpos</w:t>
+        <w:t xml:space="preserve">More advanced and realistic examples of using </w:t>
+      </w:r>
+      <w:r>
+        <w:rPr>
+          <w:color w:val="767171" w:themeColor="background2" w:themeShade="80"/>
+        </w:rPr>
+        <w:t>Microsoft Azure</w:t>
+      </w:r>
+      <w:r>
+        <w:rPr>
+          <w:color w:val="767171" w:themeColor="background2" w:themeShade="80"/>
+        </w:rPr>
+        <w:t xml:space="preserve"> for research purpos</w:t>
       </w:r>
       <w:r>
         <w:rPr>
@@ -3206,7 +3374,19 @@
         <w:rPr>
           <w:color w:val="000000"/>
         </w:rPr>
-        <w:t xml:space="preserve"> Windows Azure Storage</w:t>
+        <w:t xml:space="preserve"> </w:t>
+      </w:r>
+      <w:r>
+        <w:rPr>
+          <w:color w:val="000000"/>
+        </w:rPr>
+        <w:t>Microsoft Azure</w:t>
+      </w:r>
+      <w:r>
+        <w:rPr>
+          <w:color w:val="000000"/>
+        </w:rPr>
+        <w:t xml:space="preserve"> Storage</w:t>
       </w:r>
     </w:p>
     <w:p>
@@ -3249,7 +3429,13 @@
         <w:rPr>
           <w:color w:val="767171" w:themeColor="background2" w:themeShade="80"/>
         </w:rPr>
-        <w:t>Windows Azure storage basics</w:t>
+        <w:t>Microsoft Azure</w:t>
+      </w:r>
+      <w:r>
+        <w:rPr>
+          <w:color w:val="767171" w:themeColor="background2" w:themeShade="80"/>
+        </w:rPr>
+        <w:t xml:space="preserve"> storage basics</w:t>
       </w:r>
     </w:p>
     <w:p>
@@ -4067,7 +4253,13 @@
         <w:rPr>
           <w:color w:val="767171" w:themeColor="background2" w:themeShade="80"/>
         </w:rPr>
-        <w:t>Windows Azure Overview</w:t>
+        <w:t>Microsoft Azure</w:t>
+      </w:r>
+      <w:r>
+        <w:rPr>
+          <w:color w:val="767171" w:themeColor="background2" w:themeShade="80"/>
+        </w:rPr>
+        <w:t xml:space="preserve"> Overview</w:t>
       </w:r>
     </w:p>
     <w:p>
@@ -4084,7 +4276,13 @@
         <w:rPr>
           <w:color w:val="767171" w:themeColor="background2" w:themeShade="80"/>
         </w:rPr>
-        <w:t xml:space="preserve">Windows Azure Websites </w:t>
+        <w:t>Microsoft Azure</w:t>
+      </w:r>
+      <w:r>
+        <w:rPr>
+          <w:color w:val="767171" w:themeColor="background2" w:themeShade="80"/>
+        </w:rPr>
+        <w:t xml:space="preserve"> Websites </w:t>
       </w:r>
     </w:p>
     <w:p>
@@ -4101,7 +4299,13 @@
         <w:rPr>
           <w:color w:val="767171" w:themeColor="background2" w:themeShade="80"/>
         </w:rPr>
-        <w:t xml:space="preserve">Windows Azure VMs </w:t>
+        <w:t>Microsoft Azure</w:t>
+      </w:r>
+      <w:r>
+        <w:rPr>
+          <w:color w:val="767171" w:themeColor="background2" w:themeShade="80"/>
+        </w:rPr>
+        <w:t xml:space="preserve"> VMs </w:t>
       </w:r>
     </w:p>
     <w:p>
@@ -4118,7 +4322,13 @@
         <w:rPr>
           <w:color w:val="767171" w:themeColor="background2" w:themeShade="80"/>
         </w:rPr>
-        <w:t xml:space="preserve">Windows Azure Storage </w:t>
+        <w:t>Microsoft Azure</w:t>
+      </w:r>
+      <w:r>
+        <w:rPr>
+          <w:color w:val="767171" w:themeColor="background2" w:themeShade="80"/>
+        </w:rPr>
+        <w:t xml:space="preserve"> Storage </w:t>
       </w:r>
     </w:p>
     <w:p>
@@ -4135,7 +4345,13 @@
         <w:rPr>
           <w:color w:val="767171" w:themeColor="background2" w:themeShade="80"/>
         </w:rPr>
-        <w:t xml:space="preserve">Windows Azure Cloud Services </w:t>
+        <w:t>Microsoft Azure</w:t>
+      </w:r>
+      <w:r>
+        <w:rPr>
+          <w:color w:val="767171" w:themeColor="background2" w:themeShade="80"/>
+        </w:rPr>
+        <w:t xml:space="preserve"> Cloud Services </w:t>
       </w:r>
     </w:p>
     <w:p>
@@ -4195,7 +4411,13 @@
         <w:rPr>
           <w:color w:val="767171" w:themeColor="background2" w:themeShade="80"/>
         </w:rPr>
-        <w:t>Windows Azure – Scenarios and Patterns</w:t>
+        <w:t>Microsoft Azure</w:t>
+      </w:r>
+      <w:r>
+        <w:rPr>
+          <w:color w:val="767171" w:themeColor="background2" w:themeShade="80"/>
+        </w:rPr>
+        <w:t xml:space="preserve"> – Scenarios and Patterns</w:t>
       </w:r>
     </w:p>
     <w:p>
@@ -4217,7 +4439,13 @@
         <w:rPr>
           <w:color w:val="767171" w:themeColor="background2" w:themeShade="80"/>
         </w:rPr>
-        <w:t xml:space="preserve">Windows Azure – High </w:t>
+        <w:t>Microsoft Azure</w:t>
+      </w:r>
+      <w:r>
+        <w:rPr>
+          <w:color w:val="767171" w:themeColor="background2" w:themeShade="80"/>
+        </w:rPr>
+        <w:t xml:space="preserve"> – High </w:t>
       </w:r>
       <w:r>
         <w:rPr>
@@ -4245,7 +4473,13 @@
         <w:rPr>
           <w:color w:val="767171" w:themeColor="background2" w:themeShade="80"/>
         </w:rPr>
-        <w:t>Windows Azure – Data Analytics (2 parts)</w:t>
+        <w:t>Microsoft Azure</w:t>
+      </w:r>
+      <w:r>
+        <w:rPr>
+          <w:color w:val="767171" w:themeColor="background2" w:themeShade="80"/>
+        </w:rPr>
+        <w:t xml:space="preserve"> – Data Analytics (2 parts)</w:t>
       </w:r>
     </w:p>
     <w:p>
@@ -4267,7 +4501,13 @@
         <w:rPr>
           <w:color w:val="767171" w:themeColor="background2" w:themeShade="80"/>
         </w:rPr>
-        <w:t>Windows Azure – Interactive Devices</w:t>
+        <w:t>Microsoft Azure</w:t>
+      </w:r>
+      <w:r>
+        <w:rPr>
+          <w:color w:val="767171" w:themeColor="background2" w:themeShade="80"/>
+        </w:rPr>
+        <w:t xml:space="preserve"> – Interactive Devices</w:t>
       </w:r>
     </w:p>
     <w:p>
@@ -8290,7 +8530,7 @@
 </file>
 
 <file path=customXml/itemProps1.xml><?xml version="1.0" encoding="utf-8"?>
-<ds:datastoreItem xmlns:ds="http://schemas.openxmlformats.org/officeDocument/2006/customXml" ds:itemID="{8A5D5668-15EE-478B-9ADD-1DD0202B5BE7}">
+<ds:datastoreItem xmlns:ds="http://schemas.openxmlformats.org/officeDocument/2006/customXml" ds:itemID="{0B0A48C2-B7A8-477E-899B-9FB1C42947F2}">
   <ds:schemaRefs>
     <ds:schemaRef ds:uri="http://schemas.openxmlformats.org/officeDocument/2006/bibliography"/>
   </ds:schemaRefs>

</xml_diff>